<commit_message>
Added content to all pages, did some optimizations in the layout
</commit_message>
<xml_diff>
--- a/Hallo.docx
+++ b/Hallo.docx
@@ -782,10 +782,7 @@
       </w:r>
       <w:proofErr w:type="spellEnd"/>
       <w:r>
-        <w:t xml:space="preserve">. </w:t>
-      </w:r>
-      <w:r>
-        <w:t xml:space="preserve">I </w:t>
+        <w:t xml:space="preserve">. I </w:t>
       </w:r>
       <w:proofErr w:type="spellStart"/>
       <w:r>
@@ -1011,19 +1008,577 @@
       </w:r>
     </w:p>
     <w:p/>
+    <w:p>
+      <w:pPr>
+        <w:numPr>
+          <w:ilvl w:val="0"/>
+          <w:numId w:val="4"/>
+        </w:numPr>
+        <w:shd w:val="clear" w:color="auto" w:fill="FFFFFF"/>
+        <w:spacing w:after="0" w:line="450" w:lineRule="atLeast"/>
+        <w:ind w:left="450"/>
+        <w:rPr>
+          <w:rFonts w:ascii="Helvetica" w:eastAsia="Times New Roman" w:hAnsi="Helvetica" w:cs="Helvetica"/>
+          <w:color w:val="313751"/>
+          <w:sz w:val="27"/>
+          <w:szCs w:val="27"/>
+          <w:lang w:eastAsia="de-CH"/>
+        </w:rPr>
+      </w:pPr>
+      <w:r>
+        <w:rPr>
+          <w:rFonts w:ascii="Helvetica" w:eastAsia="Times New Roman" w:hAnsi="Helvetica" w:cs="Helvetica"/>
+          <w:color w:val="313751"/>
+          <w:sz w:val="27"/>
+          <w:szCs w:val="27"/>
+          <w:lang w:eastAsia="de-CH"/>
+        </w:rPr>
+        <w:t xml:space="preserve">Entwicklung, Realisierung und Überwachung </w:t>
+      </w:r>
+      <w:r>
+        <w:rPr>
+          <w:rFonts w:ascii="Helvetica" w:eastAsia="Times New Roman" w:hAnsi="Helvetica" w:cs="Helvetica"/>
+          <w:color w:val="313751"/>
+          <w:sz w:val="27"/>
+          <w:szCs w:val="27"/>
+          <w:lang w:eastAsia="de-CH"/>
+        </w:rPr>
+        <w:t xml:space="preserve">von Marketingkampagnen (digital &amp; </w:t>
+      </w:r>
+      <w:proofErr w:type="spellStart"/>
+      <w:r>
+        <w:rPr>
+          <w:rFonts w:ascii="Helvetica" w:eastAsia="Times New Roman" w:hAnsi="Helvetica" w:cs="Helvetica"/>
+          <w:color w:val="313751"/>
+          <w:sz w:val="27"/>
+          <w:szCs w:val="27"/>
+          <w:lang w:eastAsia="de-CH"/>
+        </w:rPr>
+        <w:t>print</w:t>
+      </w:r>
+      <w:proofErr w:type="spellEnd"/>
+      <w:r>
+        <w:rPr>
+          <w:rFonts w:ascii="Helvetica" w:eastAsia="Times New Roman" w:hAnsi="Helvetica" w:cs="Helvetica"/>
+          <w:color w:val="313751"/>
+          <w:sz w:val="27"/>
+          <w:szCs w:val="27"/>
+          <w:lang w:eastAsia="de-CH"/>
+        </w:rPr>
+        <w:t>)</w:t>
+      </w:r>
+    </w:p>
+    <w:p>
+      <w:pPr>
+        <w:numPr>
+          <w:ilvl w:val="0"/>
+          <w:numId w:val="4"/>
+        </w:numPr>
+        <w:shd w:val="clear" w:color="auto" w:fill="FFFFFF"/>
+        <w:spacing w:after="0" w:line="450" w:lineRule="atLeast"/>
+        <w:ind w:left="450"/>
+        <w:rPr>
+          <w:rFonts w:ascii="Helvetica" w:eastAsia="Times New Roman" w:hAnsi="Helvetica" w:cs="Helvetica"/>
+          <w:color w:val="313751"/>
+          <w:sz w:val="27"/>
+          <w:szCs w:val="27"/>
+          <w:lang w:eastAsia="de-CH"/>
+        </w:rPr>
+      </w:pPr>
+      <w:r>
+        <w:rPr>
+          <w:rFonts w:ascii="Helvetica" w:eastAsia="Times New Roman" w:hAnsi="Helvetica" w:cs="Helvetica"/>
+          <w:color w:val="313751"/>
+          <w:sz w:val="27"/>
+          <w:szCs w:val="27"/>
+          <w:lang w:eastAsia="de-CH"/>
+        </w:rPr>
+        <w:t xml:space="preserve">Koordination </w:t>
+      </w:r>
+      <w:r>
+        <w:rPr>
+          <w:rFonts w:ascii="Helvetica" w:eastAsia="Times New Roman" w:hAnsi="Helvetica" w:cs="Helvetica"/>
+          <w:color w:val="313751"/>
+          <w:sz w:val="27"/>
+          <w:szCs w:val="27"/>
+          <w:lang w:eastAsia="de-CH"/>
+        </w:rPr>
+        <w:t>von</w:t>
+      </w:r>
+      <w:r>
+        <w:rPr>
+          <w:rFonts w:ascii="Helvetica" w:eastAsia="Times New Roman" w:hAnsi="Helvetica" w:cs="Helvetica"/>
+          <w:color w:val="313751"/>
+          <w:sz w:val="27"/>
+          <w:szCs w:val="27"/>
+          <w:lang w:eastAsia="de-CH"/>
+        </w:rPr>
+        <w:t xml:space="preserve"> Marketingprojekte</w:t>
+      </w:r>
+      <w:r>
+        <w:rPr>
+          <w:rFonts w:ascii="Helvetica" w:eastAsia="Times New Roman" w:hAnsi="Helvetica" w:cs="Helvetica"/>
+          <w:color w:val="313751"/>
+          <w:sz w:val="27"/>
+          <w:szCs w:val="27"/>
+          <w:lang w:eastAsia="de-CH"/>
+        </w:rPr>
+        <w:t>n</w:t>
+      </w:r>
+      <w:r>
+        <w:rPr>
+          <w:rFonts w:ascii="Helvetica" w:eastAsia="Times New Roman" w:hAnsi="Helvetica" w:cs="Helvetica"/>
+          <w:color w:val="313751"/>
+          <w:sz w:val="27"/>
+          <w:szCs w:val="27"/>
+          <w:lang w:eastAsia="de-CH"/>
+        </w:rPr>
+        <w:t xml:space="preserve"> von der Idee bis zur Erfolgskontrolle</w:t>
+      </w:r>
+    </w:p>
+    <w:p>
+      <w:pPr>
+        <w:numPr>
+          <w:ilvl w:val="0"/>
+          <w:numId w:val="4"/>
+        </w:numPr>
+        <w:shd w:val="clear" w:color="auto" w:fill="FFFFFF"/>
+        <w:spacing w:after="0" w:line="450" w:lineRule="atLeast"/>
+        <w:ind w:left="450"/>
+        <w:rPr>
+          <w:rFonts w:ascii="Helvetica" w:eastAsia="Times New Roman" w:hAnsi="Helvetica" w:cs="Helvetica"/>
+          <w:color w:val="313751"/>
+          <w:sz w:val="27"/>
+          <w:szCs w:val="27"/>
+          <w:lang w:eastAsia="de-CH"/>
+        </w:rPr>
+      </w:pPr>
+      <w:r>
+        <w:rPr>
+          <w:rFonts w:ascii="Helvetica" w:eastAsia="Times New Roman" w:hAnsi="Helvetica" w:cs="Helvetica"/>
+          <w:color w:val="313751"/>
+          <w:sz w:val="27"/>
+          <w:szCs w:val="27"/>
+          <w:lang w:eastAsia="de-CH"/>
+        </w:rPr>
+        <w:t>Optimierung bestehende Marketingmassnahmen</w:t>
+      </w:r>
+    </w:p>
+    <w:p>
+      <w:pPr>
+        <w:numPr>
+          <w:ilvl w:val="0"/>
+          <w:numId w:val="4"/>
+        </w:numPr>
+        <w:shd w:val="clear" w:color="auto" w:fill="FFFFFF"/>
+        <w:spacing w:after="0" w:line="450" w:lineRule="atLeast"/>
+        <w:ind w:left="450"/>
+        <w:rPr>
+          <w:rFonts w:ascii="Helvetica" w:eastAsia="Times New Roman" w:hAnsi="Helvetica" w:cs="Helvetica"/>
+          <w:color w:val="313751"/>
+          <w:sz w:val="27"/>
+          <w:szCs w:val="27"/>
+          <w:lang w:eastAsia="de-CH"/>
+        </w:rPr>
+      </w:pPr>
+      <w:r>
+        <w:rPr>
+          <w:rFonts w:ascii="Helvetica" w:eastAsia="Times New Roman" w:hAnsi="Helvetica" w:cs="Helvetica"/>
+          <w:color w:val="313751"/>
+          <w:sz w:val="27"/>
+          <w:szCs w:val="27"/>
+          <w:lang w:eastAsia="de-CH"/>
+        </w:rPr>
+        <w:t>Allgemeine, administrative Aufgaben innerhalb des Marketings</w:t>
+      </w:r>
+    </w:p>
+    <w:p>
+      <w:pPr>
+        <w:numPr>
+          <w:ilvl w:val="0"/>
+          <w:numId w:val="4"/>
+        </w:numPr>
+        <w:shd w:val="clear" w:color="auto" w:fill="FFFFFF"/>
+        <w:spacing w:after="0" w:line="450" w:lineRule="atLeast"/>
+        <w:ind w:left="450"/>
+        <w:rPr>
+          <w:rFonts w:ascii="Helvetica" w:eastAsia="Times New Roman" w:hAnsi="Helvetica" w:cs="Helvetica"/>
+          <w:color w:val="313751"/>
+          <w:sz w:val="27"/>
+          <w:szCs w:val="27"/>
+          <w:lang w:eastAsia="de-CH"/>
+        </w:rPr>
+      </w:pPr>
+      <w:r>
+        <w:rPr>
+          <w:rFonts w:ascii="Helvetica" w:eastAsia="Times New Roman" w:hAnsi="Helvetica" w:cs="Helvetica"/>
+          <w:color w:val="313751"/>
+          <w:sz w:val="27"/>
+          <w:szCs w:val="27"/>
+          <w:lang w:eastAsia="de-CH"/>
+        </w:rPr>
+        <w:t xml:space="preserve">Verwaltung, Erstellung &amp; </w:t>
+      </w:r>
+      <w:r>
+        <w:rPr>
+          <w:rFonts w:ascii="Helvetica" w:eastAsia="Times New Roman" w:hAnsi="Helvetica" w:cs="Helvetica"/>
+          <w:color w:val="313751"/>
+          <w:sz w:val="27"/>
+          <w:szCs w:val="27"/>
+          <w:lang w:eastAsia="de-CH"/>
+        </w:rPr>
+        <w:t>Pflege von Website-Inhalten</w:t>
+      </w:r>
+    </w:p>
+    <w:p>
+      <w:pPr>
+        <w:numPr>
+          <w:ilvl w:val="0"/>
+          <w:numId w:val="4"/>
+        </w:numPr>
+        <w:shd w:val="clear" w:color="auto" w:fill="FFFFFF"/>
+        <w:spacing w:after="0" w:line="450" w:lineRule="atLeast"/>
+        <w:ind w:left="450"/>
+        <w:rPr>
+          <w:rFonts w:ascii="Helvetica" w:eastAsia="Times New Roman" w:hAnsi="Helvetica" w:cs="Helvetica"/>
+          <w:color w:val="313751"/>
+          <w:sz w:val="27"/>
+          <w:szCs w:val="27"/>
+          <w:lang w:eastAsia="de-CH"/>
+        </w:rPr>
+      </w:pPr>
+      <w:r>
+        <w:rPr>
+          <w:rFonts w:ascii="Helvetica" w:eastAsia="Times New Roman" w:hAnsi="Helvetica" w:cs="Helvetica"/>
+          <w:color w:val="313751"/>
+          <w:sz w:val="27"/>
+          <w:szCs w:val="27"/>
+          <w:lang w:eastAsia="de-CH"/>
+        </w:rPr>
+        <w:t>Erstellung von Creatives für Marketingkampagnen</w:t>
+      </w:r>
+    </w:p>
     <w:p/>
     <w:p>
-      <w:r>
+      <w:pPr>
+        <w:rPr>
+          <w:lang w:val="fr-CH"/>
+        </w:rPr>
+      </w:pPr>
+      <w:r>
+        <w:rPr>
+          <w:lang w:val="fr-CH"/>
+        </w:rPr>
+        <w:t xml:space="preserve">- </w:t>
+      </w:r>
+      <w:proofErr w:type="spellStart"/>
+      <w:r>
+        <w:rPr>
+          <w:lang w:val="fr-CH"/>
+        </w:rPr>
+        <w:t>Development</w:t>
+      </w:r>
+      <w:proofErr w:type="spellEnd"/>
+      <w:r>
+        <w:rPr>
+          <w:lang w:val="fr-CH"/>
+        </w:rPr>
+        <w:t xml:space="preserve">, </w:t>
+      </w:r>
+      <w:proofErr w:type="spellStart"/>
+      <w:r>
+        <w:rPr>
+          <w:lang w:val="fr-CH"/>
+        </w:rPr>
+        <w:t>realization</w:t>
+      </w:r>
+      <w:proofErr w:type="spellEnd"/>
+      <w:r>
+        <w:rPr>
+          <w:lang w:val="fr-CH"/>
+        </w:rPr>
+        <w:t xml:space="preserve"> and monitoring of marketing </w:t>
+      </w:r>
+      <w:proofErr w:type="spellStart"/>
+      <w:r>
+        <w:rPr>
+          <w:lang w:val="fr-CH"/>
+        </w:rPr>
+        <w:t>campaigns</w:t>
+      </w:r>
+      <w:proofErr w:type="spellEnd"/>
+      <w:r>
+        <w:rPr>
+          <w:lang w:val="fr-CH"/>
+        </w:rPr>
+        <w:t xml:space="preserve"> (digital &amp; </w:t>
+      </w:r>
+      <w:proofErr w:type="spellStart"/>
+      <w:r>
+        <w:rPr>
+          <w:lang w:val="fr-CH"/>
+        </w:rPr>
+        <w:t>print</w:t>
+      </w:r>
+      <w:proofErr w:type="spellEnd"/>
+      <w:r>
+        <w:rPr>
+          <w:lang w:val="fr-CH"/>
+        </w:rPr>
+        <w:t>)</w:t>
+      </w:r>
+    </w:p>
+    <w:p>
+      <w:pPr>
+        <w:rPr>
+          <w:lang w:val="fr-CH"/>
+        </w:rPr>
+      </w:pPr>
+      <w:r>
+        <w:rPr>
+          <w:lang w:val="fr-CH"/>
+        </w:rPr>
+        <w:t xml:space="preserve">- Coordination of marketing </w:t>
+      </w:r>
+      <w:proofErr w:type="spellStart"/>
+      <w:r>
+        <w:rPr>
+          <w:lang w:val="fr-CH"/>
+        </w:rPr>
+        <w:t>projects</w:t>
+      </w:r>
+      <w:proofErr w:type="spellEnd"/>
+      <w:r>
+        <w:rPr>
+          <w:lang w:val="fr-CH"/>
+        </w:rPr>
+        <w:t xml:space="preserve"> </w:t>
+      </w:r>
+      <w:proofErr w:type="spellStart"/>
+      <w:r>
+        <w:rPr>
+          <w:lang w:val="fr-CH"/>
+        </w:rPr>
+        <w:t>from</w:t>
+      </w:r>
+      <w:proofErr w:type="spellEnd"/>
+      <w:r>
+        <w:rPr>
+          <w:lang w:val="fr-CH"/>
+        </w:rPr>
+        <w:t xml:space="preserve"> </w:t>
+      </w:r>
+      <w:proofErr w:type="spellStart"/>
+      <w:r>
+        <w:rPr>
+          <w:lang w:val="fr-CH"/>
+        </w:rPr>
+        <w:t>idea</w:t>
+      </w:r>
+      <w:proofErr w:type="spellEnd"/>
+      <w:r>
+        <w:rPr>
+          <w:lang w:val="fr-CH"/>
+        </w:rPr>
+        <w:t xml:space="preserve"> to </w:t>
+      </w:r>
+      <w:proofErr w:type="spellStart"/>
+      <w:r>
+        <w:rPr>
+          <w:lang w:val="fr-CH"/>
+        </w:rPr>
+        <w:t>success</w:t>
+      </w:r>
+      <w:proofErr w:type="spellEnd"/>
+      <w:r>
+        <w:rPr>
+          <w:lang w:val="fr-CH"/>
+        </w:rPr>
+        <w:t xml:space="preserve"> control</w:t>
+      </w:r>
+    </w:p>
+    <w:p>
+      <w:pPr>
+        <w:rPr>
+          <w:lang w:val="fr-CH"/>
+        </w:rPr>
+      </w:pPr>
+      <w:r>
+        <w:rPr>
+          <w:lang w:val="fr-CH"/>
+        </w:rPr>
+        <w:t xml:space="preserve">- General, administrative </w:t>
+      </w:r>
+      <w:proofErr w:type="spellStart"/>
+      <w:r>
+        <w:rPr>
+          <w:lang w:val="fr-CH"/>
+        </w:rPr>
+        <w:t>tasks</w:t>
+      </w:r>
+      <w:proofErr w:type="spellEnd"/>
+      <w:r>
+        <w:rPr>
+          <w:lang w:val="fr-CH"/>
+        </w:rPr>
+        <w:t xml:space="preserve"> </w:t>
+      </w:r>
+      <w:proofErr w:type="spellStart"/>
+      <w:r>
+        <w:rPr>
+          <w:lang w:val="fr-CH"/>
+        </w:rPr>
+        <w:t>within</w:t>
+      </w:r>
+      <w:proofErr w:type="spellEnd"/>
+      <w:r>
+        <w:rPr>
+          <w:lang w:val="fr-CH"/>
+        </w:rPr>
+        <w:t xml:space="preserve"> marketing</w:t>
+      </w:r>
+    </w:p>
+    <w:p>
+      <w:pPr>
+        <w:rPr>
+          <w:lang w:val="fr-CH"/>
+        </w:rPr>
+      </w:pPr>
+      <w:r>
+        <w:rPr>
+          <w:lang w:val="fr-CH"/>
+        </w:rPr>
+        <w:t xml:space="preserve">- Administration, </w:t>
+      </w:r>
+      <w:proofErr w:type="spellStart"/>
+      <w:r>
+        <w:rPr>
+          <w:lang w:val="fr-CH"/>
+        </w:rPr>
+        <w:t>creation</w:t>
+      </w:r>
+      <w:proofErr w:type="spellEnd"/>
+      <w:r>
+        <w:rPr>
+          <w:lang w:val="fr-CH"/>
+        </w:rPr>
+        <w:t xml:space="preserve"> &amp; maintenance of </w:t>
+      </w:r>
+      <w:proofErr w:type="spellStart"/>
+      <w:r>
+        <w:rPr>
+          <w:lang w:val="fr-CH"/>
+        </w:rPr>
+        <w:t>website</w:t>
+      </w:r>
+      <w:proofErr w:type="spellEnd"/>
+      <w:r>
+        <w:rPr>
+          <w:lang w:val="fr-CH"/>
+        </w:rPr>
+        <w:t xml:space="preserve"> content</w:t>
+      </w:r>
+    </w:p>
+    <w:p>
+      <w:pPr>
+        <w:rPr>
+          <w:lang w:val="fr-CH"/>
+        </w:rPr>
+      </w:pPr>
+      <w:r>
+        <w:rPr>
+          <w:lang w:val="fr-CH"/>
+        </w:rPr>
+        <w:t xml:space="preserve">- </w:t>
+      </w:r>
+      <w:proofErr w:type="spellStart"/>
+      <w:r>
+        <w:rPr>
+          <w:lang w:val="fr-CH"/>
+        </w:rPr>
+        <w:t>Creation</w:t>
+      </w:r>
+      <w:proofErr w:type="spellEnd"/>
+      <w:r>
+        <w:rPr>
+          <w:lang w:val="fr-CH"/>
+        </w:rPr>
+        <w:t xml:space="preserve"> of </w:t>
+      </w:r>
+      <w:proofErr w:type="spellStart"/>
+      <w:r>
+        <w:rPr>
+          <w:lang w:val="fr-CH"/>
+        </w:rPr>
+        <w:t>creatives</w:t>
+      </w:r>
+      <w:proofErr w:type="spellEnd"/>
+      <w:r>
+        <w:rPr>
+          <w:lang w:val="fr-CH"/>
+        </w:rPr>
+        <w:t xml:space="preserve"> for marketing </w:t>
+      </w:r>
+      <w:proofErr w:type="spellStart"/>
+      <w:r>
+        <w:rPr>
+          <w:lang w:val="fr-CH"/>
+        </w:rPr>
+        <w:t>campaigns</w:t>
+      </w:r>
+      <w:proofErr w:type="spellEnd"/>
+    </w:p>
+    <w:p>
+      <w:pPr>
+        <w:rPr>
+          <w:lang w:val="fr-CH"/>
+        </w:rPr>
+      </w:pPr>
+      <w:bookmarkStart w:id="0" w:name="_GoBack"/>
+      <w:bookmarkEnd w:id="0"/>
+    </w:p>
+    <w:p>
+      <w:pPr>
+        <w:rPr>
+          <w:lang w:val="fr-CH"/>
+        </w:rPr>
+      </w:pPr>
+    </w:p>
+    <w:p>
+      <w:pPr>
+        <w:rPr>
+          <w:lang w:val="fr-CH"/>
+        </w:rPr>
+      </w:pPr>
+    </w:p>
+    <w:p>
+      <w:pPr>
+        <w:rPr>
+          <w:lang w:val="fr-CH"/>
+        </w:rPr>
+      </w:pPr>
+    </w:p>
+    <w:p>
+      <w:pPr>
+        <w:rPr>
+          <w:lang w:val="fr-CH"/>
+        </w:rPr>
+      </w:pPr>
+    </w:p>
+    <w:p>
+      <w:pPr>
+        <w:rPr>
+          <w:lang w:val="fr-CH"/>
+        </w:rPr>
+      </w:pPr>
+    </w:p>
+    <w:p>
+      <w:r>
+        <w:lastRenderedPageBreak/>
         <w:t>Digitales Marketing (</w:t>
       </w:r>
       <w:r>
-        <w:t xml:space="preserve">Planung und Gestaltung von Web-Content und digitaler Werbung, </w:t>
-      </w:r>
-      <w:r>
-        <w:t>Newsletter</w:t>
-      </w:r>
-      <w:r>
-        <w:t>, Erstellung / Aktualisierung von Landingpages, Analysen</w:t>
+        <w:t>Planung und Gestaltung von Web-Content und digitaler Werbung, Newsletter, Erstellung / Aktualisierung von Landingpages, Analysen</w:t>
       </w:r>
       <w:r>
         <w:t>)</w:t>
@@ -1415,7 +1970,6 @@
         <w:rPr>
           <w:sz w:val="20"/>
         </w:rPr>
-        <w:lastRenderedPageBreak/>
         <w:t>Planung auf Basis DE sowie bisherigen NL</w:t>
       </w:r>
     </w:p>
@@ -1941,8 +2495,6 @@
           <w:sz w:val="20"/>
         </w:rPr>
       </w:pPr>
-      <w:bookmarkStart w:id="0" w:name="_GoBack"/>
-      <w:bookmarkEnd w:id="0"/>
     </w:p>
     <w:p>
       <w:pPr>
@@ -3011,6 +3563,155 @@
       </w:rPr>
     </w:lvl>
   </w:abstractNum>
+  <w:abstractNum w:abstractNumId="3" w15:restartNumberingAfterBreak="0">
+    <w:nsid w:val="6A465EE0"/>
+    <w:multiLevelType w:val="multilevel"/>
+    <w:tmpl w:val="F732D3A4"/>
+    <w:lvl w:ilvl="0">
+      <w:start w:val="1"/>
+      <w:numFmt w:val="bullet"/>
+      <w:lvlText w:val=""/>
+      <w:lvlJc w:val="left"/>
+      <w:pPr>
+        <w:tabs>
+          <w:tab w:val="num" w:pos="720"/>
+        </w:tabs>
+        <w:ind w:left="720" w:hanging="360"/>
+      </w:pPr>
+      <w:rPr>
+        <w:rFonts w:ascii="Symbol" w:hAnsi="Symbol" w:hint="default"/>
+        <w:sz w:val="20"/>
+      </w:rPr>
+    </w:lvl>
+    <w:lvl w:ilvl="1" w:tentative="1">
+      <w:start w:val="1"/>
+      <w:numFmt w:val="bullet"/>
+      <w:lvlText w:val=""/>
+      <w:lvlJc w:val="left"/>
+      <w:pPr>
+        <w:tabs>
+          <w:tab w:val="num" w:pos="1440"/>
+        </w:tabs>
+        <w:ind w:left="1440" w:hanging="360"/>
+      </w:pPr>
+      <w:rPr>
+        <w:rFonts w:ascii="Symbol" w:hAnsi="Symbol" w:hint="default"/>
+        <w:sz w:val="20"/>
+      </w:rPr>
+    </w:lvl>
+    <w:lvl w:ilvl="2" w:tentative="1">
+      <w:start w:val="1"/>
+      <w:numFmt w:val="bullet"/>
+      <w:lvlText w:val=""/>
+      <w:lvlJc w:val="left"/>
+      <w:pPr>
+        <w:tabs>
+          <w:tab w:val="num" w:pos="2160"/>
+        </w:tabs>
+        <w:ind w:left="2160" w:hanging="360"/>
+      </w:pPr>
+      <w:rPr>
+        <w:rFonts w:ascii="Symbol" w:hAnsi="Symbol" w:hint="default"/>
+        <w:sz w:val="20"/>
+      </w:rPr>
+    </w:lvl>
+    <w:lvl w:ilvl="3" w:tentative="1">
+      <w:start w:val="1"/>
+      <w:numFmt w:val="bullet"/>
+      <w:lvlText w:val=""/>
+      <w:lvlJc w:val="left"/>
+      <w:pPr>
+        <w:tabs>
+          <w:tab w:val="num" w:pos="2880"/>
+        </w:tabs>
+        <w:ind w:left="2880" w:hanging="360"/>
+      </w:pPr>
+      <w:rPr>
+        <w:rFonts w:ascii="Symbol" w:hAnsi="Symbol" w:hint="default"/>
+        <w:sz w:val="20"/>
+      </w:rPr>
+    </w:lvl>
+    <w:lvl w:ilvl="4" w:tentative="1">
+      <w:start w:val="1"/>
+      <w:numFmt w:val="bullet"/>
+      <w:lvlText w:val=""/>
+      <w:lvlJc w:val="left"/>
+      <w:pPr>
+        <w:tabs>
+          <w:tab w:val="num" w:pos="3600"/>
+        </w:tabs>
+        <w:ind w:left="3600" w:hanging="360"/>
+      </w:pPr>
+      <w:rPr>
+        <w:rFonts w:ascii="Symbol" w:hAnsi="Symbol" w:hint="default"/>
+        <w:sz w:val="20"/>
+      </w:rPr>
+    </w:lvl>
+    <w:lvl w:ilvl="5" w:tentative="1">
+      <w:start w:val="1"/>
+      <w:numFmt w:val="bullet"/>
+      <w:lvlText w:val=""/>
+      <w:lvlJc w:val="left"/>
+      <w:pPr>
+        <w:tabs>
+          <w:tab w:val="num" w:pos="4320"/>
+        </w:tabs>
+        <w:ind w:left="4320" w:hanging="360"/>
+      </w:pPr>
+      <w:rPr>
+        <w:rFonts w:ascii="Symbol" w:hAnsi="Symbol" w:hint="default"/>
+        <w:sz w:val="20"/>
+      </w:rPr>
+    </w:lvl>
+    <w:lvl w:ilvl="6" w:tentative="1">
+      <w:start w:val="1"/>
+      <w:numFmt w:val="bullet"/>
+      <w:lvlText w:val=""/>
+      <w:lvlJc w:val="left"/>
+      <w:pPr>
+        <w:tabs>
+          <w:tab w:val="num" w:pos="5040"/>
+        </w:tabs>
+        <w:ind w:left="5040" w:hanging="360"/>
+      </w:pPr>
+      <w:rPr>
+        <w:rFonts w:ascii="Symbol" w:hAnsi="Symbol" w:hint="default"/>
+        <w:sz w:val="20"/>
+      </w:rPr>
+    </w:lvl>
+    <w:lvl w:ilvl="7" w:tentative="1">
+      <w:start w:val="1"/>
+      <w:numFmt w:val="bullet"/>
+      <w:lvlText w:val=""/>
+      <w:lvlJc w:val="left"/>
+      <w:pPr>
+        <w:tabs>
+          <w:tab w:val="num" w:pos="5760"/>
+        </w:tabs>
+        <w:ind w:left="5760" w:hanging="360"/>
+      </w:pPr>
+      <w:rPr>
+        <w:rFonts w:ascii="Symbol" w:hAnsi="Symbol" w:hint="default"/>
+        <w:sz w:val="20"/>
+      </w:rPr>
+    </w:lvl>
+    <w:lvl w:ilvl="8" w:tentative="1">
+      <w:start w:val="1"/>
+      <w:numFmt w:val="bullet"/>
+      <w:lvlText w:val=""/>
+      <w:lvlJc w:val="left"/>
+      <w:pPr>
+        <w:tabs>
+          <w:tab w:val="num" w:pos="6480"/>
+        </w:tabs>
+        <w:ind w:left="6480" w:hanging="360"/>
+      </w:pPr>
+      <w:rPr>
+        <w:rFonts w:ascii="Symbol" w:hAnsi="Symbol" w:hint="default"/>
+        <w:sz w:val="20"/>
+      </w:rPr>
+    </w:lvl>
+  </w:abstractNum>
   <w:num w:numId="1">
     <w:abstractNumId w:val="0"/>
   </w:num>
@@ -3019,6 +3720,9 @@
   </w:num>
   <w:num w:numId="3">
     <w:abstractNumId w:val="1"/>
+  </w:num>
+  <w:num w:numId="4">
+    <w:abstractNumId w:val="3"/>
   </w:num>
 </w:numbering>
 </file>

</xml_diff>

<commit_message>
Adding donut charts to about page
</commit_message>
<xml_diff>
--- a/Hallo.docx
+++ b/Hallo.docx
@@ -1327,6 +1327,12 @@
         </w:rPr>
         <w:t>)</w:t>
       </w:r>
+      <w:r>
+        <w:rPr>
+          <w:lang w:val="fr-CH"/>
+        </w:rPr>
+        <w:t xml:space="preserve"> 25 %</w:t>
+      </w:r>
     </w:p>
     <w:p>
       <w:pPr>
@@ -1396,6 +1402,12 @@
         </w:rPr>
         <w:t xml:space="preserve"> control</w:t>
       </w:r>
+      <w:r>
+        <w:rPr>
+          <w:lang w:val="fr-CH"/>
+        </w:rPr>
+        <w:t xml:space="preserve"> 20 %</w:t>
+      </w:r>
     </w:p>
     <w:p>
       <w:pPr>
@@ -1437,25 +1449,37 @@
         </w:rPr>
         <w:t xml:space="preserve"> marketing</w:t>
       </w:r>
-    </w:p>
-    <w:p>
-      <w:pPr>
-        <w:rPr>
-          <w:lang w:val="fr-CH"/>
-        </w:rPr>
-      </w:pPr>
-      <w:r>
-        <w:rPr>
-          <w:lang w:val="fr-CH"/>
-        </w:rPr>
-        <w:t xml:space="preserve">- Administration, </w:t>
-      </w:r>
-      <w:proofErr w:type="spellStart"/>
-      <w:r>
-        <w:rPr>
-          <w:lang w:val="fr-CH"/>
-        </w:rPr>
-        <w:t>creation</w:t>
+      <w:r>
+        <w:rPr>
+          <w:lang w:val="fr-CH"/>
+        </w:rPr>
+        <w:t xml:space="preserve"> 10%</w:t>
+      </w:r>
+    </w:p>
+    <w:p>
+      <w:pPr>
+        <w:rPr>
+          <w:lang w:val="de-DE"/>
+        </w:rPr>
+      </w:pPr>
+      <w:r>
+        <w:rPr>
+          <w:lang w:val="fr-CH"/>
+        </w:rPr>
+        <w:t xml:space="preserve">- </w:t>
+      </w:r>
+      <w:proofErr w:type="spellStart"/>
+      <w:r>
+        <w:rPr>
+          <w:lang w:val="fr-CH"/>
+        </w:rPr>
+        <w:t>C</w:t>
+      </w:r>
+      <w:r>
+        <w:rPr>
+          <w:lang w:val="fr-CH"/>
+        </w:rPr>
+        <w:t>reation</w:t>
       </w:r>
       <w:proofErr w:type="spellEnd"/>
       <w:r>
@@ -1478,62 +1502,12 @@
         </w:rPr>
         <w:t xml:space="preserve"> content</w:t>
       </w:r>
-    </w:p>
-    <w:p>
-      <w:pPr>
-        <w:rPr>
-          <w:lang w:val="fr-CH"/>
-        </w:rPr>
-      </w:pPr>
-      <w:r>
-        <w:rPr>
-          <w:lang w:val="fr-CH"/>
-        </w:rPr>
-        <w:t xml:space="preserve">- </w:t>
-      </w:r>
-      <w:proofErr w:type="spellStart"/>
-      <w:r>
-        <w:rPr>
-          <w:lang w:val="fr-CH"/>
-        </w:rPr>
-        <w:t>Creation</w:t>
-      </w:r>
-      <w:proofErr w:type="spellEnd"/>
-      <w:r>
-        <w:rPr>
-          <w:lang w:val="fr-CH"/>
-        </w:rPr>
-        <w:t xml:space="preserve"> of </w:t>
-      </w:r>
-      <w:proofErr w:type="spellStart"/>
-      <w:r>
-        <w:rPr>
-          <w:lang w:val="fr-CH"/>
-        </w:rPr>
-        <w:t>creatives</w:t>
-      </w:r>
-      <w:proofErr w:type="spellEnd"/>
-      <w:r>
-        <w:rPr>
-          <w:lang w:val="fr-CH"/>
-        </w:rPr>
-        <w:t xml:space="preserve"> for marketing </w:t>
-      </w:r>
-      <w:proofErr w:type="spellStart"/>
-      <w:r>
-        <w:rPr>
-          <w:lang w:val="fr-CH"/>
-        </w:rPr>
-        <w:t>campaigns</w:t>
-      </w:r>
-      <w:proofErr w:type="spellEnd"/>
-    </w:p>
-    <w:p>
-      <w:pPr>
-        <w:rPr>
-          <w:lang w:val="fr-CH"/>
-        </w:rPr>
-      </w:pPr>
+      <w:r>
+        <w:rPr>
+          <w:lang w:val="fr-CH"/>
+        </w:rPr>
+        <w:t xml:space="preserve"> 20 %</w:t>
+      </w:r>
       <w:bookmarkStart w:id="0" w:name="_GoBack"/>
       <w:bookmarkEnd w:id="0"/>
     </w:p>
@@ -1543,38 +1517,254 @@
           <w:lang w:val="fr-CH"/>
         </w:rPr>
       </w:pPr>
-    </w:p>
-    <w:p>
-      <w:pPr>
-        <w:rPr>
-          <w:lang w:val="fr-CH"/>
-        </w:rPr>
-      </w:pPr>
-    </w:p>
-    <w:p>
-      <w:pPr>
-        <w:rPr>
-          <w:lang w:val="fr-CH"/>
-        </w:rPr>
-      </w:pPr>
-    </w:p>
-    <w:p>
-      <w:pPr>
-        <w:rPr>
-          <w:lang w:val="fr-CH"/>
-        </w:rPr>
-      </w:pPr>
-    </w:p>
-    <w:p>
-      <w:pPr>
-        <w:rPr>
-          <w:lang w:val="fr-CH"/>
-        </w:rPr>
-      </w:pPr>
-    </w:p>
-    <w:p>
-      <w:r>
+      <w:r>
+        <w:rPr>
+          <w:lang w:val="fr-CH"/>
+        </w:rPr>
+        <w:t xml:space="preserve">- </w:t>
+      </w:r>
+      <w:proofErr w:type="spellStart"/>
+      <w:r>
+        <w:rPr>
+          <w:lang w:val="fr-CH"/>
+        </w:rPr>
+        <w:t>Creation</w:t>
+      </w:r>
+      <w:proofErr w:type="spellEnd"/>
+      <w:r>
+        <w:rPr>
+          <w:lang w:val="fr-CH"/>
+        </w:rPr>
+        <w:t xml:space="preserve"> of </w:t>
+      </w:r>
+      <w:proofErr w:type="spellStart"/>
+      <w:r>
+        <w:rPr>
+          <w:lang w:val="fr-CH"/>
+        </w:rPr>
+        <w:t>creatives</w:t>
+      </w:r>
+      <w:proofErr w:type="spellEnd"/>
+      <w:r>
+        <w:rPr>
+          <w:lang w:val="fr-CH"/>
+        </w:rPr>
+        <w:t xml:space="preserve"> for marketing </w:t>
+      </w:r>
+      <w:proofErr w:type="spellStart"/>
+      <w:r>
+        <w:rPr>
+          <w:lang w:val="fr-CH"/>
+        </w:rPr>
+        <w:t>campaigns</w:t>
+      </w:r>
+      <w:proofErr w:type="spellEnd"/>
+      <w:r>
+        <w:rPr>
+          <w:lang w:val="fr-CH"/>
+        </w:rPr>
+        <w:t xml:space="preserve"> (</w:t>
+      </w:r>
+      <w:proofErr w:type="spellStart"/>
+      <w:r>
+        <w:rPr>
+          <w:lang w:val="fr-CH"/>
+        </w:rPr>
+        <w:t>InDesign</w:t>
+      </w:r>
+      <w:proofErr w:type="spellEnd"/>
+      <w:r>
+        <w:rPr>
+          <w:lang w:val="fr-CH"/>
+        </w:rPr>
+        <w:t>) 15 %</w:t>
+      </w:r>
+    </w:p>
+    <w:p>
+      <w:r>
+        <w:t xml:space="preserve">- Benchmarking und </w:t>
+      </w:r>
+      <w:proofErr w:type="spellStart"/>
+      <w:r>
+        <w:t>pricing</w:t>
+      </w:r>
+      <w:proofErr w:type="spellEnd"/>
+      <w:r>
+        <w:t xml:space="preserve"> </w:t>
+      </w:r>
+      <w:proofErr w:type="spellStart"/>
+      <w:r>
+        <w:t>for</w:t>
+      </w:r>
+      <w:proofErr w:type="spellEnd"/>
+      <w:r>
+        <w:t xml:space="preserve"> </w:t>
+      </w:r>
+      <w:proofErr w:type="spellStart"/>
+      <w:r>
+        <w:t>new</w:t>
+      </w:r>
+      <w:proofErr w:type="spellEnd"/>
+      <w:r>
+        <w:t xml:space="preserve"> </w:t>
+      </w:r>
+      <w:proofErr w:type="spellStart"/>
+      <w:r>
+        <w:t>products</w:t>
+      </w:r>
+      <w:proofErr w:type="spellEnd"/>
+      <w:r>
+        <w:t xml:space="preserve"> 10%</w:t>
+      </w:r>
+    </w:p>
+    <w:p/>
+    <w:p/>
+    <w:p/>
+    <w:p/>
+    <w:p>
+      <w:r>
+        <w:t xml:space="preserve">Excel, </w:t>
+      </w:r>
+      <w:proofErr w:type="spellStart"/>
+      <w:r>
+        <w:t>InDesign</w:t>
+      </w:r>
+      <w:proofErr w:type="spellEnd"/>
+      <w:r>
+        <w:t>, Adobe Acrobat</w:t>
+      </w:r>
+    </w:p>
+    <w:p>
+      <w:pPr>
+        <w:rPr>
+          <w:lang w:val="fr-CH"/>
+        </w:rPr>
+      </w:pPr>
+      <w:r>
+        <w:rPr>
+          <w:lang w:val="fr-CH"/>
+        </w:rPr>
+        <w:t>HTML</w:t>
+      </w:r>
+    </w:p>
+    <w:p>
+      <w:pPr>
+        <w:rPr>
+          <w:lang w:val="fr-CH"/>
+        </w:rPr>
+      </w:pPr>
+      <w:r>
+        <w:rPr>
+          <w:lang w:val="fr-CH"/>
+        </w:rPr>
         <w:lastRenderedPageBreak/>
+        <w:t>HTML</w:t>
+      </w:r>
+    </w:p>
+    <w:p>
+      <w:pPr>
+        <w:rPr>
+          <w:lang w:val="fr-CH"/>
+        </w:rPr>
+      </w:pPr>
+      <w:proofErr w:type="spellStart"/>
+      <w:r>
+        <w:rPr>
+          <w:lang w:val="fr-CH"/>
+        </w:rPr>
+        <w:t>Figma</w:t>
+      </w:r>
+      <w:proofErr w:type="spellEnd"/>
+    </w:p>
+    <w:p>
+      <w:pPr>
+        <w:rPr>
+          <w:lang w:val="fr-CH"/>
+        </w:rPr>
+      </w:pPr>
+      <w:r>
+        <w:rPr>
+          <w:lang w:val="fr-CH"/>
+        </w:rPr>
+        <w:t>CSS</w:t>
+      </w:r>
+    </w:p>
+    <w:p>
+      <w:pPr>
+        <w:rPr>
+          <w:lang w:val="fr-CH"/>
+        </w:rPr>
+      </w:pPr>
+      <w:r>
+        <w:rPr>
+          <w:lang w:val="fr-CH"/>
+        </w:rPr>
+        <w:t>JavaScript</w:t>
+      </w:r>
+    </w:p>
+    <w:p>
+      <w:pPr>
+        <w:rPr>
+          <w:lang w:val="fr-CH"/>
+        </w:rPr>
+      </w:pPr>
+      <w:proofErr w:type="spellStart"/>
+      <w:r>
+        <w:rPr>
+          <w:lang w:val="fr-CH"/>
+        </w:rPr>
+        <w:t>Bootstrap</w:t>
+      </w:r>
+      <w:proofErr w:type="spellEnd"/>
+    </w:p>
+    <w:p>
+      <w:pPr>
+        <w:rPr>
+          <w:lang w:val="fr-CH"/>
+        </w:rPr>
+      </w:pPr>
+      <w:r>
+        <w:rPr>
+          <w:lang w:val="fr-CH"/>
+        </w:rPr>
+        <w:t>Responsive/Mobile Design</w:t>
+      </w:r>
+    </w:p>
+    <w:p>
+      <w:pPr>
+        <w:rPr>
+          <w:lang w:val="fr-CH"/>
+        </w:rPr>
+      </w:pPr>
+      <w:r>
+        <w:rPr>
+          <w:lang w:val="fr-CH"/>
+        </w:rPr>
+        <w:t>Git/</w:t>
+      </w:r>
+      <w:r>
+        <w:rPr>
+          <w:lang w:val="fr-CH"/>
+        </w:rPr>
+        <w:t>GitHub</w:t>
+      </w:r>
+    </w:p>
+    <w:p>
+      <w:pPr>
+        <w:rPr>
+          <w:lang w:val="fr-CH"/>
+        </w:rPr>
+      </w:pPr>
+    </w:p>
+    <w:p>
+      <w:pPr>
+        <w:rPr>
+          <w:lang w:val="fr-CH"/>
+        </w:rPr>
+      </w:pPr>
+    </w:p>
+    <w:p>
+      <w:r>
         <w:t>Digitales Marketing (</w:t>
       </w:r>
       <w:r>
@@ -3190,6 +3380,119 @@
 <file path=word/numbering.xml><?xml version="1.0" encoding="utf-8"?>
 <w:numbering xmlns:wpc="http://schemas.microsoft.com/office/word/2010/wordprocessingCanvas" xmlns:cx="http://schemas.microsoft.com/office/drawing/2014/chartex" xmlns:cx1="http://schemas.microsoft.com/office/drawing/2015/9/8/chartex" xmlns:mc="http://schemas.openxmlformats.org/markup-compatibility/2006" xmlns:o="urn:schemas-microsoft-com:office:office" xmlns:r="http://schemas.openxmlformats.org/officeDocument/2006/relationships" xmlns:m="http://schemas.openxmlformats.org/officeDocument/2006/math" xmlns:v="urn:schemas-microsoft-com:vml" xmlns:wp14="http://schemas.microsoft.com/office/word/2010/wordprocessingDrawing" xmlns:wp="http://schemas.openxmlformats.org/drawingml/2006/wordprocessingDrawing" xmlns:w10="urn:schemas-microsoft-com:office:word" xmlns:w="http://schemas.openxmlformats.org/wordprocessingml/2006/main" xmlns:w14="http://schemas.microsoft.com/office/word/2010/wordml" xmlns:w15="http://schemas.microsoft.com/office/word/2012/wordml" xmlns:w16se="http://schemas.microsoft.com/office/word/2015/wordml/symex" xmlns:wpg="http://schemas.microsoft.com/office/word/2010/wordprocessingGroup" xmlns:wpi="http://schemas.microsoft.com/office/word/2010/wordprocessingInk" xmlns:wne="http://schemas.microsoft.com/office/word/2006/wordml" xmlns:wps="http://schemas.microsoft.com/office/word/2010/wordprocessingShape" mc:Ignorable="w14 w15 w16se wp14">
   <w:abstractNum w:abstractNumId="0" w15:restartNumberingAfterBreak="0">
+    <w:nsid w:val="08BE13BA"/>
+    <w:multiLevelType w:val="multilevel"/>
+    <w:tmpl w:val="0324DA5A"/>
+    <w:lvl w:ilvl="0">
+      <w:start w:val="1"/>
+      <w:numFmt w:val="decimal"/>
+      <w:lvlText w:val="%1."/>
+      <w:lvlJc w:val="left"/>
+      <w:pPr>
+        <w:tabs>
+          <w:tab w:val="num" w:pos="720"/>
+        </w:tabs>
+        <w:ind w:left="720" w:hanging="360"/>
+      </w:pPr>
+    </w:lvl>
+    <w:lvl w:ilvl="1" w:tentative="1">
+      <w:start w:val="1"/>
+      <w:numFmt w:val="decimal"/>
+      <w:lvlText w:val="%2."/>
+      <w:lvlJc w:val="left"/>
+      <w:pPr>
+        <w:tabs>
+          <w:tab w:val="num" w:pos="1440"/>
+        </w:tabs>
+        <w:ind w:left="1440" w:hanging="360"/>
+      </w:pPr>
+    </w:lvl>
+    <w:lvl w:ilvl="2" w:tentative="1">
+      <w:start w:val="1"/>
+      <w:numFmt w:val="decimal"/>
+      <w:lvlText w:val="%3."/>
+      <w:lvlJc w:val="left"/>
+      <w:pPr>
+        <w:tabs>
+          <w:tab w:val="num" w:pos="2160"/>
+        </w:tabs>
+        <w:ind w:left="2160" w:hanging="360"/>
+      </w:pPr>
+    </w:lvl>
+    <w:lvl w:ilvl="3" w:tentative="1">
+      <w:start w:val="1"/>
+      <w:numFmt w:val="decimal"/>
+      <w:lvlText w:val="%4."/>
+      <w:lvlJc w:val="left"/>
+      <w:pPr>
+        <w:tabs>
+          <w:tab w:val="num" w:pos="2880"/>
+        </w:tabs>
+        <w:ind w:left="2880" w:hanging="360"/>
+      </w:pPr>
+    </w:lvl>
+    <w:lvl w:ilvl="4" w:tentative="1">
+      <w:start w:val="1"/>
+      <w:numFmt w:val="decimal"/>
+      <w:lvlText w:val="%5."/>
+      <w:lvlJc w:val="left"/>
+      <w:pPr>
+        <w:tabs>
+          <w:tab w:val="num" w:pos="3600"/>
+        </w:tabs>
+        <w:ind w:left="3600" w:hanging="360"/>
+      </w:pPr>
+    </w:lvl>
+    <w:lvl w:ilvl="5" w:tentative="1">
+      <w:start w:val="1"/>
+      <w:numFmt w:val="decimal"/>
+      <w:lvlText w:val="%6."/>
+      <w:lvlJc w:val="left"/>
+      <w:pPr>
+        <w:tabs>
+          <w:tab w:val="num" w:pos="4320"/>
+        </w:tabs>
+        <w:ind w:left="4320" w:hanging="360"/>
+      </w:pPr>
+    </w:lvl>
+    <w:lvl w:ilvl="6" w:tentative="1">
+      <w:start w:val="1"/>
+      <w:numFmt w:val="decimal"/>
+      <w:lvlText w:val="%7."/>
+      <w:lvlJc w:val="left"/>
+      <w:pPr>
+        <w:tabs>
+          <w:tab w:val="num" w:pos="5040"/>
+        </w:tabs>
+        <w:ind w:left="5040" w:hanging="360"/>
+      </w:pPr>
+    </w:lvl>
+    <w:lvl w:ilvl="7" w:tentative="1">
+      <w:start w:val="1"/>
+      <w:numFmt w:val="decimal"/>
+      <w:lvlText w:val="%8."/>
+      <w:lvlJc w:val="left"/>
+      <w:pPr>
+        <w:tabs>
+          <w:tab w:val="num" w:pos="5760"/>
+        </w:tabs>
+        <w:ind w:left="5760" w:hanging="360"/>
+      </w:pPr>
+    </w:lvl>
+    <w:lvl w:ilvl="8" w:tentative="1">
+      <w:start w:val="1"/>
+      <w:numFmt w:val="decimal"/>
+      <w:lvlText w:val="%9."/>
+      <w:lvlJc w:val="left"/>
+      <w:pPr>
+        <w:tabs>
+          <w:tab w:val="num" w:pos="6480"/>
+        </w:tabs>
+        <w:ind w:left="6480" w:hanging="360"/>
+      </w:pPr>
+    </w:lvl>
+  </w:abstractNum>
+  <w:abstractNum w:abstractNumId="1" w15:restartNumberingAfterBreak="0">
     <w:nsid w:val="462674CD"/>
     <w:multiLevelType w:val="multilevel"/>
     <w:tmpl w:val="503C9B1E"/>
@@ -3338,7 +3641,7 @@
       </w:rPr>
     </w:lvl>
   </w:abstractNum>
-  <w:abstractNum w:abstractNumId="1" w15:restartNumberingAfterBreak="0">
+  <w:abstractNum w:abstractNumId="2" w15:restartNumberingAfterBreak="0">
     <w:nsid w:val="5099467F"/>
     <w:multiLevelType w:val="hybridMultilevel"/>
     <w:tmpl w:val="BDBEB4B0"/>
@@ -3450,7 +3753,7 @@
       </w:rPr>
     </w:lvl>
   </w:abstractNum>
-  <w:abstractNum w:abstractNumId="2" w15:restartNumberingAfterBreak="0">
+  <w:abstractNum w:abstractNumId="3" w15:restartNumberingAfterBreak="0">
     <w:nsid w:val="537D2052"/>
     <w:multiLevelType w:val="hybridMultilevel"/>
     <w:tmpl w:val="27AEB034"/>
@@ -3563,7 +3866,7 @@
       </w:rPr>
     </w:lvl>
   </w:abstractNum>
-  <w:abstractNum w:abstractNumId="3" w15:restartNumberingAfterBreak="0">
+  <w:abstractNum w:abstractNumId="4" w15:restartNumberingAfterBreak="0">
     <w:nsid w:val="6A465EE0"/>
     <w:multiLevelType w:val="multilevel"/>
     <w:tmpl w:val="F732D3A4"/>
@@ -3713,16 +4016,19 @@
     </w:lvl>
   </w:abstractNum>
   <w:num w:numId="1">
-    <w:abstractNumId w:val="0"/>
+    <w:abstractNumId w:val="1"/>
   </w:num>
   <w:num w:numId="2">
+    <w:abstractNumId w:val="3"/>
+  </w:num>
+  <w:num w:numId="3">
     <w:abstractNumId w:val="2"/>
   </w:num>
-  <w:num w:numId="3">
-    <w:abstractNumId w:val="1"/>
+  <w:num w:numId="4">
+    <w:abstractNumId w:val="4"/>
   </w:num>
-  <w:num w:numId="4">
-    <w:abstractNumId w:val="3"/>
+  <w:num w:numId="5">
+    <w:abstractNumId w:val="0"/>
   </w:num>
 </w:numbering>
 </file>
@@ -4177,6 +4483,18 @@
       <w:contextualSpacing/>
     </w:pPr>
   </w:style>
+  <w:style w:type="character" w:styleId="Hyperlink">
+    <w:name w:val="Hyperlink"/>
+    <w:basedOn w:val="Absatz-Standardschriftart"/>
+    <w:uiPriority w:val="99"/>
+    <w:semiHidden/>
+    <w:unhideWhenUsed/>
+    <w:rsid w:val="007717F6"/>
+    <w:rPr>
+      <w:color w:val="0000FF"/>
+      <w:u w:val="single"/>
+    </w:rPr>
+  </w:style>
 </w:styles>
 </file>
 

</xml_diff>